<commit_message>
Functionallity alteration solved plus word doc
</commit_message>
<xml_diff>
--- a/Parcial2Arandez.docx
+++ b/Parcial2Arandez.docx
@@ -47,7 +47,21 @@
           <w:sz w:val="72"/>
           <w:szCs w:val="72"/>
         </w:rPr>
-        <w:t>Adriel Arández</w:t>
+        <w:t>Arández</w:t>
+      </w:r>
+      <w:r>
+        <w:rPr>
+          <w:sz w:val="72"/>
+          <w:szCs w:val="72"/>
+        </w:rPr>
+        <w:t xml:space="preserve"> </w:t>
+      </w:r>
+      <w:r>
+        <w:rPr>
+          <w:sz w:val="72"/>
+          <w:szCs w:val="72"/>
+        </w:rPr>
+        <w:t>Adriel</w:t>
       </w:r>
     </w:p>
     <w:p>
@@ -96,7 +110,7 @@
                     <pic:cNvPicPr/>
                   </pic:nvPicPr>
                   <pic:blipFill rotWithShape="1">
-                    <a:blip r:embed="rId4"/>
+                    <a:blip r:embed="rId6"/>
                     <a:srcRect l="17286" t="18197" r="19744" b="41331"/>
                     <a:stretch/>
                   </pic:blipFill>
@@ -247,7 +261,16 @@
           <w:sz w:val="24"/>
           <w:szCs w:val="24"/>
         </w:rPr>
-        <w:t xml:space="preserve">, al ejecutar el programa y comprobar su comportamiento muchas veces fallaba ya que había objetos que se generaban o se desplazaban fuera de los límites de el “mundo” retornando </w:t>
+        <w:t>, al ejecutar el programa y comprobar su comportamiento muchas veces fallaba ya que había objetos que se generaban o se desplazaban fuera de lo</w:t>
+      </w:r>
+      <w:bookmarkStart w:id="0" w:name="_GoBack"/>
+      <w:bookmarkEnd w:id="0"/>
+      <w:r>
+        <w:rPr>
+          <w:sz w:val="24"/>
+          <w:szCs w:val="24"/>
+        </w:rPr>
+        <w:t xml:space="preserve">s límites de el “mundo” retornando </w:t>
       </w:r>
       <w:proofErr w:type="spellStart"/>
       <w:r>
@@ -301,7 +324,7 @@
                     <pic:cNvPicPr/>
                   </pic:nvPicPr>
                   <pic:blipFill rotWithShape="1">
-                    <a:blip r:embed="rId5"/>
+                    <a:blip r:embed="rId7"/>
                     <a:srcRect l="27164" t="31374" r="38088" b="50429"/>
                     <a:stretch/>
                   </pic:blipFill>
@@ -377,7 +400,7 @@
                     <pic:cNvPicPr/>
                   </pic:nvPicPr>
                   <pic:blipFill rotWithShape="1">
-                    <a:blip r:embed="rId6"/>
+                    <a:blip r:embed="rId8"/>
                     <a:srcRect l="20990" t="44238" r="42498" b="38820"/>
                     <a:stretch/>
                   </pic:blipFill>
@@ -568,7 +591,7 @@
           </mc:Choice>
           <mc:Fallback>
             <w:pict>
-              <v:group w14:anchorId="2F2FB39F" id="Grupo 8" o:spid="_x0000_s1026" style="position:absolute;margin-left:134.7pt;margin-top:119.6pt;width:47.1pt;height:2in;z-index:251662336" coordsize="5981,18288" o:gfxdata="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">
+              <v:group w14:anchorId="13E4671C" id="Grupo 8" o:spid="_x0000_s1026" style="position:absolute;margin-left:134.7pt;margin-top:119.6pt;width:47.1pt;height:2in;z-index:251662336" coordsize="5981,18288" o:gfxdata="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">
                 <v:oval id="Elipse 5" o:spid="_x0000_s1027" style="position:absolute;width:5238;height:5238;visibility:visible;mso-wrap-style:square;v-text-anchor:middle" o:gfxdata="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" filled="f" strokecolor="red" strokeweight="6pt">
                   <v:stroke joinstyle="miter"/>
                 </v:oval>
@@ -644,7 +667,7 @@
                     <pic:cNvPicPr/>
                   </pic:nvPicPr>
                   <pic:blipFill>
-                    <a:blip r:embed="rId7"/>
+                    <a:blip r:embed="rId9"/>
                     <a:stretch>
                       <a:fillRect/>
                     </a:stretch>
@@ -747,7 +770,7 @@
                     <pic:cNvPicPr/>
                   </pic:nvPicPr>
                   <pic:blipFill rotWithShape="1">
-                    <a:blip r:embed="rId8"/>
+                    <a:blip r:embed="rId10"/>
                     <a:srcRect l="18697" t="25726" r="21508" b="41331"/>
                     <a:stretch/>
                   </pic:blipFill>
@@ -955,7 +978,7 @@
                     <pic:cNvPicPr/>
                   </pic:nvPicPr>
                   <pic:blipFill rotWithShape="1">
-                    <a:blip r:embed="rId9"/>
+                    <a:blip r:embed="rId11"/>
                     <a:srcRect l="24694" t="17883" r="22037" b="24702"/>
                     <a:stretch/>
                   </pic:blipFill>
@@ -1023,7 +1046,7 @@
                     <pic:cNvPicPr/>
                   </pic:nvPicPr>
                   <pic:blipFill rotWithShape="1">
-                    <a:blip r:embed="rId10">
+                    <a:blip r:embed="rId12">
                       <a:extLst>
                         <a:ext uri="{28A0092B-C50C-407E-A947-70E740481C1C}">
                           <a14:useLocalDpi xmlns:a14="http://schemas.microsoft.com/office/drawing/2010/main" val="0"/>
@@ -1124,15 +1147,350 @@
           <w:noProof/>
         </w:rPr>
       </w:pPr>
-      <w:bookmarkStart w:id="0" w:name="_GoBack"/>
-      <w:bookmarkEnd w:id="0"/>
-    </w:p>
-    <w:p>
-      <w:pPr>
-        <w:jc w:val="center"/>
-      </w:pPr>
+    </w:p>
+    <w:p>
+      <w:pPr>
+        <w:rPr>
+          <w:noProof/>
+        </w:rPr>
+      </w:pPr>
+    </w:p>
+    <w:p>
+      <w:pPr>
+        <w:rPr>
+          <w:noProof/>
+        </w:rPr>
+      </w:pPr>
+    </w:p>
+    <w:p>
+      <w:pPr>
+        <w:rPr>
+          <w:noProof/>
+        </w:rPr>
+      </w:pPr>
+    </w:p>
+    <w:p>
+      <w:pPr>
+        <w:rPr>
+          <w:noProof/>
+        </w:rPr>
+      </w:pPr>
+    </w:p>
+    <w:p>
+      <w:pPr>
+        <w:rPr>
+          <w:noProof/>
+        </w:rPr>
+      </w:pPr>
+    </w:p>
+    <w:p>
+      <w:pPr>
+        <w:rPr>
+          <w:b/>
+          <w:bCs/>
+          <w:noProof/>
+        </w:rPr>
+      </w:pPr>
+      <w:r>
+        <w:rPr>
+          <w:b/>
+          <w:bCs/>
+          <w:noProof/>
+        </w:rPr>
+        <w:lastRenderedPageBreak/>
+        <w:t>Tercera medición:</w:t>
+      </w:r>
+    </w:p>
+    <w:p>
+      <w:pPr>
+        <w:rPr>
+          <w:noProof/>
+        </w:rPr>
+      </w:pPr>
+      <w:r>
+        <w:rPr>
+          <w:noProof/>
+        </w:rPr>
+        <w:t>En esta medición se verificó el motivo por el cual el programa se trababa, en las capturas se puede ver que existe una gran cantidad de instancias por lo que la generación y actualización de cada una de ellas puede ser el causante.</w:t>
+      </w:r>
+    </w:p>
+    <w:p>
+      <w:pPr>
+        <w:rPr>
+          <w:noProof/>
+        </w:rPr>
+      </w:pPr>
+      <w:r>
+        <w:rPr>
+          <w:noProof/>
+        </w:rPr>
+        <w:drawing>
+          <wp:inline distT="0" distB="0" distL="0" distR="0" wp14:anchorId="1CC47B36" wp14:editId="2B7E2402">
+            <wp:extent cx="5789254" cy="1266825"/>
+            <wp:effectExtent l="0" t="0" r="2540" b="0"/>
+            <wp:docPr id="13" name="Imagen 13"/>
+            <wp:cNvGraphicFramePr>
+              <a:graphicFrameLocks xmlns:a="http://schemas.openxmlformats.org/drawingml/2006/main" noChangeAspect="1"/>
+            </wp:cNvGraphicFramePr>
+            <a:graphic xmlns:a="http://schemas.openxmlformats.org/drawingml/2006/main">
+              <a:graphicData uri="http://schemas.openxmlformats.org/drawingml/2006/picture">
+                <pic:pic xmlns:pic="http://schemas.openxmlformats.org/drawingml/2006/picture">
+                  <pic:nvPicPr>
+                    <pic:cNvPr id="1" name=""/>
+                    <pic:cNvPicPr/>
+                  </pic:nvPicPr>
+                  <pic:blipFill rotWithShape="1">
+                    <a:blip r:embed="rId13"/>
+                    <a:srcRect l="-529" t="60866" r="25565" b="9956"/>
+                    <a:stretch/>
+                  </pic:blipFill>
+                  <pic:spPr bwMode="auto">
+                    <a:xfrm>
+                      <a:off x="0" y="0"/>
+                      <a:ext cx="5805637" cy="1270410"/>
+                    </a:xfrm>
+                    <a:prstGeom prst="rect">
+                      <a:avLst/>
+                    </a:prstGeom>
+                    <a:ln>
+                      <a:noFill/>
+                    </a:ln>
+                    <a:extLst>
+                      <a:ext uri="{53640926-AAD7-44D8-BBD7-CCE9431645EC}">
+                        <a14:shadowObscured xmlns:a14="http://schemas.microsoft.com/office/drawing/2010/main"/>
+                      </a:ext>
+                    </a:extLst>
+                  </pic:spPr>
+                </pic:pic>
+              </a:graphicData>
+            </a:graphic>
+          </wp:inline>
+        </w:drawing>
+      </w:r>
+    </w:p>
+    <w:p>
+      <w:pPr>
+        <w:rPr>
+          <w:noProof/>
+        </w:rPr>
+      </w:pPr>
+      <w:r>
+        <w:rPr>
+          <w:noProof/>
+        </w:rPr>
+        <w:drawing>
+          <wp:inline distT="0" distB="0" distL="0" distR="0" wp14:anchorId="77B527C1" wp14:editId="26750ACA">
+            <wp:extent cx="5800137" cy="1123950"/>
+            <wp:effectExtent l="0" t="0" r="0" b="0"/>
+            <wp:docPr id="14" name="Imagen 14"/>
+            <wp:cNvGraphicFramePr>
+              <a:graphicFrameLocks xmlns:a="http://schemas.openxmlformats.org/drawingml/2006/main" noChangeAspect="1"/>
+            </wp:cNvGraphicFramePr>
+            <a:graphic xmlns:a="http://schemas.openxmlformats.org/drawingml/2006/main">
+              <a:graphicData uri="http://schemas.openxmlformats.org/drawingml/2006/picture">
+                <pic:pic xmlns:pic="http://schemas.openxmlformats.org/drawingml/2006/picture">
+                  <pic:nvPicPr>
+                    <pic:cNvPr id="1" name=""/>
+                    <pic:cNvPicPr/>
+                  </pic:nvPicPr>
+                  <pic:blipFill rotWithShape="1">
+                    <a:blip r:embed="rId14"/>
+                    <a:srcRect l="352" t="64002" r="25918" b="10584"/>
+                    <a:stretch/>
+                  </pic:blipFill>
+                  <pic:spPr bwMode="auto">
+                    <a:xfrm>
+                      <a:off x="0" y="0"/>
+                      <a:ext cx="5801389" cy="1124193"/>
+                    </a:xfrm>
+                    <a:prstGeom prst="rect">
+                      <a:avLst/>
+                    </a:prstGeom>
+                    <a:ln>
+                      <a:noFill/>
+                    </a:ln>
+                    <a:extLst>
+                      <a:ext uri="{53640926-AAD7-44D8-BBD7-CCE9431645EC}">
+                        <a14:shadowObscured xmlns:a14="http://schemas.microsoft.com/office/drawing/2010/main"/>
+                      </a:ext>
+                    </a:extLst>
+                  </pic:spPr>
+                </pic:pic>
+              </a:graphicData>
+            </a:graphic>
+          </wp:inline>
+        </w:drawing>
+      </w:r>
+    </w:p>
+    <w:p>
+      <w:r>
+        <w:t>Además, en cada posición se acumulan más de una feromona. Limitar esto a una feromona por posición será probablemente la manera más optima de solucionarlo.</w:t>
+      </w:r>
+    </w:p>
+    <w:p>
+      <w:r>
+        <w:rPr>
+          <w:b/>
+          <w:bCs/>
+        </w:rPr>
+        <w:t>Resolución:</w:t>
+      </w:r>
+    </w:p>
+    <w:p>
+      <w:r>
+        <w:t>Tal y como se mencionó, limitar a una feromona por posición solucionó el problema.</w:t>
+      </w:r>
+    </w:p>
+    <w:p>
+      <w:r>
+        <w:rPr>
+          <w:noProof/>
+        </w:rPr>
+        <w:drawing>
+          <wp:inline distT="0" distB="0" distL="0" distR="0" wp14:anchorId="5F6F2193" wp14:editId="5A018134">
+            <wp:extent cx="5202903" cy="1905000"/>
+            <wp:effectExtent l="0" t="0" r="0" b="0"/>
+            <wp:docPr id="15" name="Imagen 15"/>
+            <wp:cNvGraphicFramePr>
+              <a:graphicFrameLocks xmlns:a="http://schemas.openxmlformats.org/drawingml/2006/main" noChangeAspect="1"/>
+            </wp:cNvGraphicFramePr>
+            <a:graphic xmlns:a="http://schemas.openxmlformats.org/drawingml/2006/main">
+              <a:graphicData uri="http://schemas.openxmlformats.org/drawingml/2006/picture">
+                <pic:pic xmlns:pic="http://schemas.openxmlformats.org/drawingml/2006/picture">
+                  <pic:nvPicPr>
+                    <pic:cNvPr id="1" name=""/>
+                    <pic:cNvPicPr/>
+                  </pic:nvPicPr>
+                  <pic:blipFill rotWithShape="1">
+                    <a:blip r:embed="rId15"/>
+                    <a:srcRect l="30868" t="37335" r="24330" b="33486"/>
+                    <a:stretch/>
+                  </pic:blipFill>
+                  <pic:spPr bwMode="auto">
+                    <a:xfrm>
+                      <a:off x="0" y="0"/>
+                      <a:ext cx="5216652" cy="1910034"/>
+                    </a:xfrm>
+                    <a:prstGeom prst="rect">
+                      <a:avLst/>
+                    </a:prstGeom>
+                    <a:ln>
+                      <a:noFill/>
+                    </a:ln>
+                    <a:extLst>
+                      <a:ext uri="{53640926-AAD7-44D8-BBD7-CCE9431645EC}">
+                        <a14:shadowObscured xmlns:a14="http://schemas.microsoft.com/office/drawing/2010/main"/>
+                      </a:ext>
+                    </a:extLst>
+                  </pic:spPr>
+                </pic:pic>
+              </a:graphicData>
+            </a:graphic>
+          </wp:inline>
+        </w:drawing>
+      </w:r>
+    </w:p>
+    <w:p>
+      <w:pPr>
+        <w:rPr>
+          <w:b/>
+          <w:bCs/>
+        </w:rPr>
+      </w:pPr>
+      <w:r>
+        <w:rPr>
+          <w:b/>
+          <w:bCs/>
+        </w:rPr>
+        <w:t>Validación:</w:t>
+      </w:r>
+    </w:p>
+    <w:p>
+      <w:r>
+        <w:t>Ahora el programa se ejecuta manteniendo la cantidad de instancias y sin trabarse en ningún momento.</w:t>
+      </w:r>
+    </w:p>
+    <w:p>
+      <w:r>
+        <w:rPr>
+          <w:b/>
+          <w:bCs/>
+        </w:rPr>
+        <w:t>Cuarta medición:</w:t>
+      </w:r>
+    </w:p>
+    <w:p>
+      <w:pPr>
+        <w:rPr>
+          <w:noProof/>
+        </w:rPr>
+      </w:pPr>
+      <w:r>
+        <w:rPr>
+          <w:noProof/>
+        </w:rPr>
+        <w:t xml:space="preserve">En esta cuarta medición se ve que el método CheckFood ocupa gran parte del procesamiento, sin embargo el código funciona bien y esta </w:t>
+      </w:r>
+      <w:r>
+        <w:rPr>
+          <w:noProof/>
+        </w:rPr>
+        <w:t>suficientemente optimizado.</w:t>
+      </w:r>
+    </w:p>
+    <w:p>
+      <w:r>
+        <w:rPr>
+          <w:noProof/>
+        </w:rPr>
+        <w:lastRenderedPageBreak/>
+        <w:drawing>
+          <wp:inline distT="0" distB="0" distL="0" distR="0" wp14:anchorId="6CE42EB1" wp14:editId="66CD59A4">
+            <wp:extent cx="5153025" cy="2510448"/>
+            <wp:effectExtent l="0" t="0" r="0" b="4445"/>
+            <wp:docPr id="16" name="Imagen 16"/>
+            <wp:cNvGraphicFramePr>
+              <a:graphicFrameLocks xmlns:a="http://schemas.openxmlformats.org/drawingml/2006/main" noChangeAspect="1"/>
+            </wp:cNvGraphicFramePr>
+            <a:graphic xmlns:a="http://schemas.openxmlformats.org/drawingml/2006/main">
+              <a:graphicData uri="http://schemas.openxmlformats.org/drawingml/2006/picture">
+                <pic:pic xmlns:pic="http://schemas.openxmlformats.org/drawingml/2006/picture">
+                  <pic:nvPicPr>
+                    <pic:cNvPr id="1" name=""/>
+                    <pic:cNvPicPr/>
+                  </pic:nvPicPr>
+                  <pic:blipFill rotWithShape="1">
+                    <a:blip r:embed="rId16"/>
+                    <a:srcRect l="17462" t="24158" r="20626" b="22192"/>
+                    <a:stretch/>
+                  </pic:blipFill>
+                  <pic:spPr bwMode="auto">
+                    <a:xfrm>
+                      <a:off x="0" y="0"/>
+                      <a:ext cx="5162173" cy="2514905"/>
+                    </a:xfrm>
+                    <a:prstGeom prst="rect">
+                      <a:avLst/>
+                    </a:prstGeom>
+                    <a:ln>
+                      <a:noFill/>
+                    </a:ln>
+                    <a:extLst>
+                      <a:ext uri="{53640926-AAD7-44D8-BBD7-CCE9431645EC}">
+                        <a14:shadowObscured xmlns:a14="http://schemas.microsoft.com/office/drawing/2010/main"/>
+                      </a:ext>
+                    </a:extLst>
+                  </pic:spPr>
+                </pic:pic>
+              </a:graphicData>
+            </a:graphic>
+          </wp:inline>
+        </w:drawing>
+      </w:r>
     </w:p>
     <w:sectPr>
+      <w:headerReference w:type="default" r:id="rId17"/>
+      <w:footerReference w:type="default" r:id="rId18"/>
       <w:pgSz w:w="11906" w:h="16838"/>
       <w:pgMar w:top="1417" w:right="1701" w:bottom="1417" w:left="1701" w:header="708" w:footer="708" w:gutter="0"/>
       <w:cols w:space="708"/>
@@ -1140,6 +1498,114 @@
     </w:sectPr>
   </w:body>
 </w:document>
+</file>
+
+<file path=word/endnotes.xml><?xml version="1.0" encoding="utf-8"?>
+<w:endnotes xmlns:wpc="http://schemas.microsoft.com/office/word/2010/wordprocessingCanvas" xmlns:cx="http://schemas.microsoft.com/office/drawing/2014/chartex" xmlns:cx1="http://schemas.microsoft.com/office/drawing/2015/9/8/chartex" xmlns:cx2="http://schemas.microsoft.com/office/drawing/2015/10/21/chartex" xmlns:cx3="http://schemas.microsoft.com/office/drawing/2016/5/9/chartex" xmlns:cx4="http://schemas.microsoft.com/office/drawing/2016/5/10/chartex" xmlns:cx5="http://schemas.microsoft.com/office/drawing/2016/5/11/chartex" xmlns:cx6="http://schemas.microsoft.com/office/drawing/2016/5/12/chartex" xmlns:cx7="http://schemas.microsoft.com/office/drawing/2016/5/13/chartex" xmlns:cx8="http://schemas.microsoft.com/office/drawing/2016/5/14/chartex" xmlns:mc="http://schemas.openxmlformats.org/markup-compatibility/2006" xmlns:aink="http://schemas.microsoft.com/office/drawing/2016/ink" xmlns:am3d="http://schemas.microsoft.com/office/drawing/2017/model3d" xmlns:o="urn:schemas-microsoft-com:office:office" xmlns:r="http://schemas.openxmlformats.org/officeDocument/2006/relationships" xmlns:m="http://schemas.openxmlformats.org/officeDocument/2006/math" xmlns:v="urn:schemas-microsoft-com:vml" xmlns:wp14="http://schemas.microsoft.com/office/word/2010/wordprocessingDrawing" xmlns:wp="http://schemas.openxmlformats.org/drawingml/2006/wordprocessingDrawing" xmlns:w10="urn:schemas-microsoft-com:office:word" xmlns:w="http://schemas.openxmlformats.org/wordprocessingml/2006/main" xmlns:w14="http://schemas.microsoft.com/office/word/2010/wordml" xmlns:w15="http://schemas.microsoft.com/office/word/2012/wordml" xmlns:w16cid="http://schemas.microsoft.com/office/word/2016/wordml/cid" xmlns:w16se="http://schemas.microsoft.com/office/word/2015/wordml/symex" xmlns:wpg="http://schemas.microsoft.com/office/word/2010/wordprocessingGroup" xmlns:wpi="http://schemas.microsoft.com/office/word/2010/wordprocessingInk" xmlns:wne="http://schemas.microsoft.com/office/word/2006/wordml" xmlns:wps="http://schemas.microsoft.com/office/word/2010/wordprocessingShape" mc:Ignorable="w14 w15 w16se w16cid wp14">
+  <w:endnote w:type="separator" w:id="-1">
+    <w:p>
+      <w:pPr>
+        <w:spacing w:after="0" w:line="240" w:lineRule="auto"/>
+      </w:pPr>
+      <w:r>
+        <w:separator/>
+      </w:r>
+    </w:p>
+  </w:endnote>
+  <w:endnote w:type="continuationSeparator" w:id="0">
+    <w:p>
+      <w:pPr>
+        <w:spacing w:after="0" w:line="240" w:lineRule="auto"/>
+      </w:pPr>
+      <w:r>
+        <w:continuationSeparator/>
+      </w:r>
+    </w:p>
+  </w:endnote>
+</w:endnotes>
+</file>
+
+<file path=word/footer1.xml><?xml version="1.0" encoding="utf-8"?>
+<w:ftr xmlns:wpc="http://schemas.microsoft.com/office/word/2010/wordprocessingCanvas" xmlns:cx="http://schemas.microsoft.com/office/drawing/2014/chartex" xmlns:cx1="http://schemas.microsoft.com/office/drawing/2015/9/8/chartex" xmlns:cx2="http://schemas.microsoft.com/office/drawing/2015/10/21/chartex" xmlns:cx3="http://schemas.microsoft.com/office/drawing/2016/5/9/chartex" xmlns:cx4="http://schemas.microsoft.com/office/drawing/2016/5/10/chartex" xmlns:cx5="http://schemas.microsoft.com/office/drawing/2016/5/11/chartex" xmlns:cx6="http://schemas.microsoft.com/office/drawing/2016/5/12/chartex" xmlns:cx7="http://schemas.microsoft.com/office/drawing/2016/5/13/chartex" xmlns:cx8="http://schemas.microsoft.com/office/drawing/2016/5/14/chartex" xmlns:mc="http://schemas.openxmlformats.org/markup-compatibility/2006" xmlns:aink="http://schemas.microsoft.com/office/drawing/2016/ink" xmlns:am3d="http://schemas.microsoft.com/office/drawing/2017/model3d" xmlns:o="urn:schemas-microsoft-com:office:office" xmlns:r="http://schemas.openxmlformats.org/officeDocument/2006/relationships" xmlns:m="http://schemas.openxmlformats.org/officeDocument/2006/math" xmlns:v="urn:schemas-microsoft-com:vml" xmlns:wp14="http://schemas.microsoft.com/office/word/2010/wordprocessingDrawing" xmlns:wp="http://schemas.openxmlformats.org/drawingml/2006/wordprocessingDrawing" xmlns:w10="urn:schemas-microsoft-com:office:word" xmlns:w="http://schemas.openxmlformats.org/wordprocessingml/2006/main" xmlns:w14="http://schemas.microsoft.com/office/word/2010/wordml" xmlns:w15="http://schemas.microsoft.com/office/word/2012/wordml" xmlns:w16cid="http://schemas.microsoft.com/office/word/2016/wordml/cid" xmlns:w16se="http://schemas.microsoft.com/office/word/2015/wordml/symex" xmlns:wpg="http://schemas.microsoft.com/office/word/2010/wordprocessingGroup" xmlns:wpi="http://schemas.microsoft.com/office/word/2010/wordprocessingInk" xmlns:wne="http://schemas.microsoft.com/office/word/2006/wordml" xmlns:wps="http://schemas.microsoft.com/office/word/2010/wordprocessingShape" mc:Ignorable="w14 w15 w16se w16cid wp14">
+  <w:sdt>
+    <w:sdtPr>
+      <w:id w:val="-379625320"/>
+      <w:docPartObj>
+        <w:docPartGallery w:val="Page Numbers (Bottom of Page)"/>
+        <w:docPartUnique/>
+      </w:docPartObj>
+    </w:sdtPr>
+    <w:sdtContent>
+      <w:p>
+        <w:pPr>
+          <w:pStyle w:val="Piedepgina"/>
+          <w:jc w:val="right"/>
+        </w:pPr>
+        <w:r>
+          <w:fldChar w:fldCharType="begin"/>
+        </w:r>
+        <w:r>
+          <w:instrText>PAGE   \* MERGEFORMAT</w:instrText>
+        </w:r>
+        <w:r>
+          <w:fldChar w:fldCharType="separate"/>
+        </w:r>
+        <w:r>
+          <w:rPr>
+            <w:lang w:val="es-ES"/>
+          </w:rPr>
+          <w:t>2</w:t>
+        </w:r>
+        <w:r>
+          <w:fldChar w:fldCharType="end"/>
+        </w:r>
+      </w:p>
+    </w:sdtContent>
+  </w:sdt>
+  <w:p>
+    <w:pPr>
+      <w:pStyle w:val="Piedepgina"/>
+    </w:pPr>
+  </w:p>
+</w:ftr>
+</file>
+
+<file path=word/footnotes.xml><?xml version="1.0" encoding="utf-8"?>
+<w:footnotes xmlns:wpc="http://schemas.microsoft.com/office/word/2010/wordprocessingCanvas" xmlns:cx="http://schemas.microsoft.com/office/drawing/2014/chartex" xmlns:cx1="http://schemas.microsoft.com/office/drawing/2015/9/8/chartex" xmlns:cx2="http://schemas.microsoft.com/office/drawing/2015/10/21/chartex" xmlns:cx3="http://schemas.microsoft.com/office/drawing/2016/5/9/chartex" xmlns:cx4="http://schemas.microsoft.com/office/drawing/2016/5/10/chartex" xmlns:cx5="http://schemas.microsoft.com/office/drawing/2016/5/11/chartex" xmlns:cx6="http://schemas.microsoft.com/office/drawing/2016/5/12/chartex" xmlns:cx7="http://schemas.microsoft.com/office/drawing/2016/5/13/chartex" xmlns:cx8="http://schemas.microsoft.com/office/drawing/2016/5/14/chartex" xmlns:mc="http://schemas.openxmlformats.org/markup-compatibility/2006" xmlns:aink="http://schemas.microsoft.com/office/drawing/2016/ink" xmlns:am3d="http://schemas.microsoft.com/office/drawing/2017/model3d" xmlns:o="urn:schemas-microsoft-com:office:office" xmlns:r="http://schemas.openxmlformats.org/officeDocument/2006/relationships" xmlns:m="http://schemas.openxmlformats.org/officeDocument/2006/math" xmlns:v="urn:schemas-microsoft-com:vml" xmlns:wp14="http://schemas.microsoft.com/office/word/2010/wordprocessingDrawing" xmlns:wp="http://schemas.openxmlformats.org/drawingml/2006/wordprocessingDrawing" xmlns:w10="urn:schemas-microsoft-com:office:word" xmlns:w="http://schemas.openxmlformats.org/wordprocessingml/2006/main" xmlns:w14="http://schemas.microsoft.com/office/word/2010/wordml" xmlns:w15="http://schemas.microsoft.com/office/word/2012/wordml" xmlns:w16cid="http://schemas.microsoft.com/office/word/2016/wordml/cid" xmlns:w16se="http://schemas.microsoft.com/office/word/2015/wordml/symex" xmlns:wpg="http://schemas.microsoft.com/office/word/2010/wordprocessingGroup" xmlns:wpi="http://schemas.microsoft.com/office/word/2010/wordprocessingInk" xmlns:wne="http://schemas.microsoft.com/office/word/2006/wordml" xmlns:wps="http://schemas.microsoft.com/office/word/2010/wordprocessingShape" mc:Ignorable="w14 w15 w16se w16cid wp14">
+  <w:footnote w:type="separator" w:id="-1">
+    <w:p>
+      <w:pPr>
+        <w:spacing w:after="0" w:line="240" w:lineRule="auto"/>
+      </w:pPr>
+      <w:r>
+        <w:separator/>
+      </w:r>
+    </w:p>
+  </w:footnote>
+  <w:footnote w:type="continuationSeparator" w:id="0">
+    <w:p>
+      <w:pPr>
+        <w:spacing w:after="0" w:line="240" w:lineRule="auto"/>
+      </w:pPr>
+      <w:r>
+        <w:continuationSeparator/>
+      </w:r>
+    </w:p>
+  </w:footnote>
+</w:footnotes>
+</file>
+
+<file path=word/header1.xml><?xml version="1.0" encoding="utf-8"?>
+<w:hdr xmlns:wpc="http://schemas.microsoft.com/office/word/2010/wordprocessingCanvas" xmlns:cx="http://schemas.microsoft.com/office/drawing/2014/chartex" xmlns:cx1="http://schemas.microsoft.com/office/drawing/2015/9/8/chartex" xmlns:cx2="http://schemas.microsoft.com/office/drawing/2015/10/21/chartex" xmlns:cx3="http://schemas.microsoft.com/office/drawing/2016/5/9/chartex" xmlns:cx4="http://schemas.microsoft.com/office/drawing/2016/5/10/chartex" xmlns:cx5="http://schemas.microsoft.com/office/drawing/2016/5/11/chartex" xmlns:cx6="http://schemas.microsoft.com/office/drawing/2016/5/12/chartex" xmlns:cx7="http://schemas.microsoft.com/office/drawing/2016/5/13/chartex" xmlns:cx8="http://schemas.microsoft.com/office/drawing/2016/5/14/chartex" xmlns:mc="http://schemas.openxmlformats.org/markup-compatibility/2006" xmlns:aink="http://schemas.microsoft.com/office/drawing/2016/ink" xmlns:am3d="http://schemas.microsoft.com/office/drawing/2017/model3d" xmlns:o="urn:schemas-microsoft-com:office:office" xmlns:r="http://schemas.openxmlformats.org/officeDocument/2006/relationships" xmlns:m="http://schemas.openxmlformats.org/officeDocument/2006/math" xmlns:v="urn:schemas-microsoft-com:vml" xmlns:wp14="http://schemas.microsoft.com/office/word/2010/wordprocessingDrawing" xmlns:wp="http://schemas.openxmlformats.org/drawingml/2006/wordprocessingDrawing" xmlns:w10="urn:schemas-microsoft-com:office:word" xmlns:w="http://schemas.openxmlformats.org/wordprocessingml/2006/main" xmlns:w14="http://schemas.microsoft.com/office/word/2010/wordml" xmlns:w15="http://schemas.microsoft.com/office/word/2012/wordml" xmlns:w16cid="http://schemas.microsoft.com/office/word/2016/wordml/cid" xmlns:w16se="http://schemas.microsoft.com/office/word/2015/wordml/symex" xmlns:wpg="http://schemas.microsoft.com/office/word/2010/wordprocessingGroup" xmlns:wpi="http://schemas.microsoft.com/office/word/2010/wordprocessingInk" xmlns:wne="http://schemas.microsoft.com/office/word/2006/wordml" xmlns:wps="http://schemas.microsoft.com/office/word/2010/wordprocessingShape" mc:Ignorable="w14 w15 w16se w16cid wp14">
+  <w:p>
+    <w:pPr>
+      <w:pStyle w:val="Encabezado"/>
+    </w:pPr>
+    <w:r>
+      <w:t>Arández Adriel</w:t>
+    </w:r>
+  </w:p>
+</w:hdr>
 </file>
 
 <file path=word/styles.xml><?xml version="1.0" encoding="utf-8"?>
@@ -1584,6 +2050,50 @@
       <w:szCs w:val="18"/>
     </w:rPr>
   </w:style>
+  <w:style w:type="paragraph" w:styleId="Encabezado">
+    <w:name w:val="header"/>
+    <w:basedOn w:val="Normal"/>
+    <w:link w:val="EncabezadoCar"/>
+    <w:uiPriority w:val="99"/>
+    <w:unhideWhenUsed/>
+    <w:rsid w:val="00F443BD"/>
+    <w:pPr>
+      <w:tabs>
+        <w:tab w:val="center" w:pos="4252"/>
+        <w:tab w:val="right" w:pos="8504"/>
+      </w:tabs>
+      <w:spacing w:after="0" w:line="240" w:lineRule="auto"/>
+    </w:pPr>
+  </w:style>
+  <w:style w:type="character" w:customStyle="1" w:styleId="EncabezadoCar">
+    <w:name w:val="Encabezado Car"/>
+    <w:basedOn w:val="Fuentedeprrafopredeter"/>
+    <w:link w:val="Encabezado"/>
+    <w:uiPriority w:val="99"/>
+    <w:rsid w:val="00F443BD"/>
+  </w:style>
+  <w:style w:type="paragraph" w:styleId="Piedepgina">
+    <w:name w:val="footer"/>
+    <w:basedOn w:val="Normal"/>
+    <w:link w:val="PiedepginaCar"/>
+    <w:uiPriority w:val="99"/>
+    <w:unhideWhenUsed/>
+    <w:rsid w:val="00F443BD"/>
+    <w:pPr>
+      <w:tabs>
+        <w:tab w:val="center" w:pos="4252"/>
+        <w:tab w:val="right" w:pos="8504"/>
+      </w:tabs>
+      <w:spacing w:after="0" w:line="240" w:lineRule="auto"/>
+    </w:pPr>
+  </w:style>
+  <w:style w:type="character" w:customStyle="1" w:styleId="PiedepginaCar">
+    <w:name w:val="Pie de página Car"/>
+    <w:basedOn w:val="Fuentedeprrafopredeter"/>
+    <w:link w:val="Piedepgina"/>
+    <w:uiPriority w:val="99"/>
+    <w:rsid w:val="00F443BD"/>
+  </w:style>
 </w:styles>
 </file>
 

</xml_diff>